<commit_message>
edited server setup doc
</commit_message>
<xml_diff>
--- a/Dalton_Gray-Missions/Application_Programming_Interface(API)/Server Setup.docx
+++ b/Dalton_Gray-Missions/Application_Programming_Interface(API)/Server Setup.docx
@@ -1,6 +1,6 @@
 
 <file path=word/document.xml><?xml version="1.0" encoding="utf-8"?>
-<w:document xmlns:wpc="http://schemas.microsoft.com/office/word/2010/wordprocessingCanvas" xmlns:cx="http://schemas.microsoft.com/office/drawing/2014/chartex" xmlns:cx1="http://schemas.microsoft.com/office/drawing/2015/9/8/chartex" xmlns:cx2="http://schemas.microsoft.com/office/drawing/2015/10/21/chartex" xmlns:cx3="http://schemas.microsoft.com/office/drawing/2016/5/9/chartex" xmlns:cx4="http://schemas.microsoft.com/office/drawing/2016/5/10/chartex" xmlns:cx5="http://schemas.microsoft.com/office/drawing/2016/5/11/chartex" xmlns:cx6="http://schemas.microsoft.com/office/drawing/2016/5/12/chartex" xmlns:cx7="http://schemas.microsoft.com/office/drawing/2016/5/13/chartex" xmlns:cx8="http://schemas.microsoft.com/office/drawing/2016/5/14/chartex" xmlns:mc="http://schemas.openxmlformats.org/markup-compatibility/2006" xmlns:aink="http://schemas.microsoft.com/office/drawing/2016/ink" xmlns:am3d="http://schemas.microsoft.com/office/drawing/2017/model3d" xmlns:o="urn:schemas-microsoft-com:office:office" xmlns:r="http://schemas.openxmlformats.org/officeDocument/2006/relationships" xmlns:m="http://schemas.openxmlformats.org/officeDocument/2006/math" xmlns:v="urn:schemas-microsoft-com:vml" xmlns:wp14="http://schemas.microsoft.com/office/word/2010/wordprocessingDrawing" xmlns:wp="http://schemas.openxmlformats.org/drawingml/2006/wordprocessingDrawing" xmlns:w10="urn:schemas-microsoft-com:office:word" xmlns:w="http://schemas.openxmlformats.org/wordprocessingml/2006/main" xmlns:w14="http://schemas.microsoft.com/office/word/2010/wordml" xmlns:w15="http://schemas.microsoft.com/office/word/2012/wordml" xmlns:w16cid="http://schemas.microsoft.com/office/word/2016/wordml/cid" xmlns:w16se="http://schemas.microsoft.com/office/word/2015/wordml/symex" xmlns:wpg="http://schemas.microsoft.com/office/word/2010/wordprocessingGroup" xmlns:wpi="http://schemas.microsoft.com/office/word/2010/wordprocessingInk" xmlns:wne="http://schemas.microsoft.com/office/word/2006/wordml" xmlns:wps="http://schemas.microsoft.com/office/word/2010/wordprocessingShape" mc:Ignorable="w14 w15 w16se w16cid wp14">
+<w:document xmlns:wpc="http://schemas.microsoft.com/office/word/2010/wordprocessingCanvas" xmlns:cx="http://schemas.microsoft.com/office/drawing/2014/chartex" xmlns:cx1="http://schemas.microsoft.com/office/drawing/2015/9/8/chartex" xmlns:cx2="http://schemas.microsoft.com/office/drawing/2015/10/21/chartex" xmlns:cx3="http://schemas.microsoft.com/office/drawing/2016/5/9/chartex" xmlns:cx4="http://schemas.microsoft.com/office/drawing/2016/5/10/chartex" xmlns:cx5="http://schemas.microsoft.com/office/drawing/2016/5/11/chartex" xmlns:cx6="http://schemas.microsoft.com/office/drawing/2016/5/12/chartex" xmlns:cx7="http://schemas.microsoft.com/office/drawing/2016/5/13/chartex" xmlns:cx8="http://schemas.microsoft.com/office/drawing/2016/5/14/chartex" xmlns:mc="http://schemas.openxmlformats.org/markup-compatibility/2006" xmlns:aink="http://schemas.microsoft.com/office/drawing/2016/ink" xmlns:am3d="http://schemas.microsoft.com/office/drawing/2017/model3d" xmlns:o="urn:schemas-microsoft-com:office:office" xmlns:r="http://schemas.openxmlformats.org/officeDocument/2006/relationships" xmlns:m="http://schemas.openxmlformats.org/officeDocument/2006/math" xmlns:v="urn:schemas-microsoft-com:vml" xmlns:wp14="http://schemas.microsoft.com/office/word/2010/wordprocessingDrawing" xmlns:wp="http://schemas.openxmlformats.org/drawingml/2006/wordprocessingDrawing" xmlns:w10="urn:schemas-microsoft-com:office:word" xmlns:w="http://schemas.openxmlformats.org/wordprocessingml/2006/main" xmlns:w14="http://schemas.microsoft.com/office/word/2010/wordml" xmlns:w15="http://schemas.microsoft.com/office/word/2012/wordml" xmlns:w16cex="http://schemas.microsoft.com/office/word/2018/wordml/cex" xmlns:w16cid="http://schemas.microsoft.com/office/word/2016/wordml/cid" xmlns:w16="http://schemas.microsoft.com/office/word/2018/wordml" xmlns:w16se="http://schemas.microsoft.com/office/word/2015/wordml/symex" xmlns:wpg="http://schemas.microsoft.com/office/word/2010/wordprocessingGroup" xmlns:wpi="http://schemas.microsoft.com/office/word/2010/wordprocessingInk" xmlns:wne="http://schemas.microsoft.com/office/word/2006/wordml" xmlns:wps="http://schemas.microsoft.com/office/word/2010/wordprocessingShape" mc:Ignorable="w14 w15 w16se w16cid w16 w16cex wp14">
   <w:body>
     <w:p>
       <w:pPr>
@@ -227,17 +227,23 @@
         </w:rPr>
       </w:pPr>
       <w:r>
-        <w:t xml:space="preserve">Download: </w:t>
+        <w:t>Download</w:t>
+      </w:r>
+      <w:r>
+        <w:t xml:space="preserve"> latest version</w:t>
+      </w:r>
+      <w:r>
+        <w:t xml:space="preserve">: </w:t>
       </w:r>
       <w:r>
         <w:rPr>
           <w:noProof/>
         </w:rPr>
         <w:drawing>
-          <wp:inline distT="0" distB="0" distL="0" distR="0" wp14:anchorId="6AB9343F" wp14:editId="5E163BC3">
-            <wp:extent cx="5686425" cy="161925"/>
-            <wp:effectExtent l="0" t="0" r="9525" b="9525"/>
-            <wp:docPr id="5" name="Picture 5"/>
+          <wp:inline distT="0" distB="0" distL="0" distR="0" wp14:anchorId="41EC564D" wp14:editId="22B78E68">
+            <wp:extent cx="5676900" cy="171450"/>
+            <wp:effectExtent l="0" t="0" r="0" b="0"/>
+            <wp:docPr id="3" name="Picture 3"/>
             <wp:cNvGraphicFramePr>
               <a:graphicFrameLocks xmlns:a="http://schemas.openxmlformats.org/drawingml/2006/main" noChangeAspect="1"/>
             </wp:cNvGraphicFramePr>
@@ -257,7 +263,7 @@
                   <pic:spPr>
                     <a:xfrm>
                       <a:off x="0" y="0"/>
-                      <a:ext cx="5686425" cy="161925"/>
+                      <a:ext cx="5676900" cy="171450"/>
                     </a:xfrm>
                     <a:prstGeom prst="rect">
                       <a:avLst/>
@@ -291,10 +297,10 @@
           <w:noProof/>
         </w:rPr>
         <w:drawing>
-          <wp:inline distT="0" distB="0" distL="0" distR="0" wp14:anchorId="07C0653F" wp14:editId="7AF8E060">
-            <wp:extent cx="4914900" cy="171450"/>
+          <wp:inline distT="0" distB="0" distL="0" distR="0" wp14:anchorId="102F106A" wp14:editId="7895786A">
+            <wp:extent cx="4819650" cy="152400"/>
             <wp:effectExtent l="0" t="0" r="0" b="0"/>
-            <wp:docPr id="6" name="Picture 6"/>
+            <wp:docPr id="11" name="Picture 11"/>
             <wp:cNvGraphicFramePr>
               <a:graphicFrameLocks xmlns:a="http://schemas.openxmlformats.org/drawingml/2006/main" noChangeAspect="1"/>
             </wp:cNvGraphicFramePr>
@@ -314,7 +320,7 @@
                   <pic:spPr>
                     <a:xfrm>
                       <a:off x="0" y="0"/>
-                      <a:ext cx="4914900" cy="171450"/>
+                      <a:ext cx="4819650" cy="152400"/>
                     </a:xfrm>
                     <a:prstGeom prst="rect">
                       <a:avLst/>
@@ -353,15 +359,7 @@
         <w:ind w:left="720"/>
       </w:pPr>
       <w:r>
-        <w:t xml:space="preserve">(Currently, if we try to use </w:t>
-      </w:r>
-      <w:proofErr w:type="spellStart"/>
-      <w:r>
-        <w:t>conda</w:t>
-      </w:r>
-      <w:proofErr w:type="spellEnd"/>
-      <w:r>
-        <w:t xml:space="preserve"> we will get a “command not found error)</w:t>
+        <w:t>(Currently, if we try to use conda we will get a “command not found error)</w:t>
       </w:r>
     </w:p>
     <w:p>
@@ -496,7 +494,18 @@
           <w:b/>
           <w:bCs/>
         </w:rPr>
-        <w:t>manually</w:t>
+        <w:t>using environment.yml file</w:t>
+      </w:r>
+    </w:p>
+    <w:p>
+      <w:pPr>
+        <w:spacing w:after="0"/>
+      </w:pPr>
+      <w:r>
+        <w:t xml:space="preserve">In order to make this project easier to replicate I have included a file named environment. yml which you can use to quickly install all of the packages I used in this project. </w:t>
+      </w:r>
+      <w:r>
+        <w:t>(If you are using an operating systems other than Ubuntu you might get an error)</w:t>
       </w:r>
     </w:p>
     <w:p>
@@ -504,7 +513,7 @@
         <w:pStyle w:val="ListParagraph"/>
         <w:numPr>
           <w:ilvl w:val="0"/>
-          <w:numId w:val="7"/>
+          <w:numId w:val="9"/>
         </w:numPr>
         <w:spacing w:after="0"/>
       </w:pPr>
@@ -513,10 +522,10 @@
           <w:noProof/>
         </w:rPr>
         <w:drawing>
-          <wp:inline distT="0" distB="0" distL="0" distR="0" wp14:anchorId="46C2204F" wp14:editId="205E44DA">
-            <wp:extent cx="4800600" cy="152400"/>
-            <wp:effectExtent l="0" t="0" r="0" b="0"/>
-            <wp:docPr id="4" name="Picture 4"/>
+          <wp:inline distT="0" distB="0" distL="0" distR="0" wp14:anchorId="4D27FB60" wp14:editId="11E3826C">
+            <wp:extent cx="4743450" cy="238125"/>
+            <wp:effectExtent l="0" t="0" r="0" b="9525"/>
+            <wp:docPr id="9" name="Picture 9"/>
             <wp:cNvGraphicFramePr>
               <a:graphicFrameLocks xmlns:a="http://schemas.openxmlformats.org/drawingml/2006/main" noChangeAspect="1"/>
             </wp:cNvGraphicFramePr>
@@ -536,7 +545,7 @@
                   <pic:spPr>
                     <a:xfrm>
                       <a:off x="0" y="0"/>
-                      <a:ext cx="4800600" cy="152400"/>
+                      <a:ext cx="4743450" cy="238125"/>
                     </a:xfrm>
                     <a:prstGeom prst="rect">
                       <a:avLst/>
@@ -551,19 +560,46 @@
     </w:p>
     <w:p>
       <w:pPr>
-        <w:spacing w:after="0"/>
-        <w:ind w:left="720"/>
-      </w:pPr>
-      <w:r>
-        <w:t>This will create an environment named ‘</w:t>
-      </w:r>
-      <w:proofErr w:type="spellStart"/>
-      <w:r>
-        <w:t>api_env</w:t>
-      </w:r>
-      <w:proofErr w:type="spellEnd"/>
-      <w:r>
-        <w:t>’ which uses python version 3.7.4</w:t>
+        <w:pStyle w:val="ListParagraph"/>
+        <w:spacing w:after="0"/>
+      </w:pPr>
+      <w:r>
+        <w:t>This will create an environment with all of the same packages and package versions that I used.</w:t>
+      </w:r>
+    </w:p>
+    <w:p>
+      <w:pPr>
+        <w:pStyle w:val="ListParagraph"/>
+        <w:spacing w:after="0"/>
+      </w:pPr>
+    </w:p>
+    <w:p>
+      <w:pPr>
+        <w:pStyle w:val="ListParagraph"/>
+        <w:spacing w:after="0"/>
+      </w:pPr>
+    </w:p>
+    <w:p>
+      <w:pPr>
+        <w:spacing w:after="0"/>
+        <w:rPr>
+          <w:b/>
+          <w:bCs/>
+        </w:rPr>
+      </w:pPr>
+      <w:r>
+        <w:rPr>
+          <w:b/>
+          <w:bCs/>
+        </w:rPr>
+        <w:t>Creating Environment </w:t>
+      </w:r>
+      <w:r>
+        <w:rPr>
+          <w:b/>
+          <w:bCs/>
+        </w:rPr>
+        <w:t>manually</w:t>
       </w:r>
     </w:p>
     <w:p>
@@ -580,10 +616,10 @@
           <w:noProof/>
         </w:rPr>
         <w:drawing>
-          <wp:inline distT="0" distB="0" distL="0" distR="0" wp14:anchorId="0D909C6A" wp14:editId="7FCD3791">
-            <wp:extent cx="3676650" cy="152400"/>
+          <wp:inline distT="0" distB="0" distL="0" distR="0" wp14:anchorId="6942C005" wp14:editId="40CD5ED3">
+            <wp:extent cx="4800600" cy="152400"/>
             <wp:effectExtent l="0" t="0" r="0" b="0"/>
-            <wp:docPr id="7" name="Picture 7"/>
+            <wp:docPr id="4" name="Picture 4"/>
             <wp:cNvGraphicFramePr>
               <a:graphicFrameLocks xmlns:a="http://schemas.openxmlformats.org/drawingml/2006/main" noChangeAspect="1"/>
             </wp:cNvGraphicFramePr>
@@ -603,7 +639,7 @@
                   <pic:spPr>
                     <a:xfrm>
                       <a:off x="0" y="0"/>
-                      <a:ext cx="3676650" cy="152400"/>
+                      <a:ext cx="4800600" cy="152400"/>
                     </a:xfrm>
                     <a:prstGeom prst="rect">
                       <a:avLst/>
@@ -622,10 +658,7 @@
         <w:ind w:left="720"/>
       </w:pPr>
       <w:r>
-        <w:t xml:space="preserve">We are now </w:t>
-      </w:r>
-      <w:r>
-        <w:t>inside of the newly created environment</w:t>
+        <w:t>This will create an environment named ‘api_env’ which uses python version 3.7.4</w:t>
       </w:r>
     </w:p>
     <w:p>
@@ -636,109 +669,16 @@
           <w:numId w:val="7"/>
         </w:numPr>
         <w:spacing w:after="0"/>
-        <w:rPr>
-          <w:color w:val="FFFFFF" w:themeColor="background1"/>
-        </w:rPr>
-      </w:pPr>
-      <w:r>
-        <w:t xml:space="preserve">I then installed all needed packages using </w:t>
-      </w:r>
-      <w:proofErr w:type="spellStart"/>
-      <w:r>
-        <w:rPr>
-          <w:color w:val="FFFFFF" w:themeColor="background1"/>
-          <w:highlight w:val="black"/>
-        </w:rPr>
-        <w:t>conda</w:t>
-      </w:r>
-      <w:proofErr w:type="spellEnd"/>
-      <w:r>
-        <w:rPr>
-          <w:color w:val="FFFFFF" w:themeColor="background1"/>
-          <w:highlight w:val="black"/>
-        </w:rPr>
-        <w:t xml:space="preserve"> install package name</w:t>
-      </w:r>
-    </w:p>
-    <w:p>
-      <w:pPr>
-        <w:spacing w:after="0"/>
-        <w:rPr>
-          <w:b/>
-          <w:bCs/>
-        </w:rPr>
-      </w:pPr>
-      <w:r>
-        <w:rPr>
-          <w:b/>
-          <w:bCs/>
-        </w:rPr>
-        <w:t>Creating Environment </w:t>
-      </w:r>
-      <w:r>
-        <w:rPr>
-          <w:b/>
-          <w:bCs/>
-        </w:rPr>
-        <w:t xml:space="preserve">using </w:t>
-      </w:r>
-      <w:proofErr w:type="spellStart"/>
-      <w:r>
-        <w:rPr>
-          <w:b/>
-          <w:bCs/>
-        </w:rPr>
-        <w:t>environment.yml</w:t>
-      </w:r>
-      <w:proofErr w:type="spellEnd"/>
-      <w:r>
-        <w:rPr>
-          <w:b/>
-          <w:bCs/>
-        </w:rPr>
-        <w:t xml:space="preserve"> file</w:t>
-      </w:r>
-    </w:p>
-    <w:p>
-      <w:pPr>
-        <w:spacing w:after="0"/>
-      </w:pPr>
-      <w:r>
-        <w:t xml:space="preserve">In order to make this project easier to replicate I have included a file named environment. </w:t>
-      </w:r>
-      <w:proofErr w:type="spellStart"/>
-      <w:r>
-        <w:t>yml</w:t>
-      </w:r>
-      <w:proofErr w:type="spellEnd"/>
-      <w:r>
-        <w:t xml:space="preserve"> which you can use to quickly install all of the packages I used in this project. (</w:t>
-      </w:r>
-      <w:r>
-        <w:t>environment.txt</w:t>
-      </w:r>
-      <w:r>
-        <w:t xml:space="preserve"> can also be used)</w:t>
-      </w:r>
-    </w:p>
-    <w:p>
-      <w:pPr>
-        <w:pStyle w:val="ListParagraph"/>
-        <w:numPr>
-          <w:ilvl w:val="0"/>
-          <w:numId w:val="9"/>
-        </w:numPr>
-        <w:spacing w:after="0"/>
       </w:pPr>
       <w:r>
         <w:rPr>
           <w:noProof/>
         </w:rPr>
         <w:drawing>
-          <wp:inline distT="0" distB="0" distL="0" distR="0" wp14:anchorId="4D27FB60" wp14:editId="11E3826C">
-            <wp:extent cx="4743450" cy="238125"/>
-            <wp:effectExtent l="0" t="0" r="0" b="9525"/>
-            <wp:docPr id="9" name="Picture 9"/>
+          <wp:inline distT="0" distB="0" distL="0" distR="0" wp14:anchorId="21BBAAC8" wp14:editId="3793843D">
+            <wp:extent cx="3676650" cy="152400"/>
+            <wp:effectExtent l="0" t="0" r="0" b="0"/>
+            <wp:docPr id="7" name="Picture 7"/>
             <wp:cNvGraphicFramePr>
               <a:graphicFrameLocks xmlns:a="http://schemas.openxmlformats.org/drawingml/2006/main" noChangeAspect="1"/>
             </wp:cNvGraphicFramePr>
@@ -758,7 +698,7 @@
                   <pic:spPr>
                     <a:xfrm>
                       <a:off x="0" y="0"/>
-                      <a:ext cx="4743450" cy="238125"/>
+                      <a:ext cx="3676650" cy="152400"/>
                     </a:xfrm>
                     <a:prstGeom prst="rect">
                       <a:avLst/>
@@ -773,11 +713,34 @@
     </w:p>
     <w:p>
       <w:pPr>
+        <w:spacing w:after="0"/>
+        <w:ind w:left="720"/>
+      </w:pPr>
+      <w:r>
+        <w:t>We are now inside of the newly created environment</w:t>
+      </w:r>
+    </w:p>
+    <w:p>
+      <w:pPr>
         <w:pStyle w:val="ListParagraph"/>
-        <w:spacing w:after="0"/>
-      </w:pPr>
-      <w:r>
-        <w:t>This will create an environment with all of the same packages and package versions that I used.</w:t>
+        <w:numPr>
+          <w:ilvl w:val="0"/>
+          <w:numId w:val="7"/>
+        </w:numPr>
+        <w:spacing w:after="0"/>
+        <w:rPr>
+          <w:color w:val="FFFFFF" w:themeColor="background1"/>
+        </w:rPr>
+      </w:pPr>
+      <w:r>
+        <w:t xml:space="preserve">I then installed all needed packages using </w:t>
+      </w:r>
+      <w:r>
+        <w:rPr>
+          <w:color w:val="FFFFFF" w:themeColor="background1"/>
+          <w:highlight w:val="black"/>
+        </w:rPr>
+        <w:t>conda install package name</w:t>
       </w:r>
     </w:p>
     <w:p>
@@ -796,7 +759,7 @@
 </file>
 
 <file path=word/numbering.xml><?xml version="1.0" encoding="utf-8"?>
-<w:numbering xmlns:wpc="http://schemas.microsoft.com/office/word/2010/wordprocessingCanvas" xmlns:cx="http://schemas.microsoft.com/office/drawing/2014/chartex" xmlns:cx1="http://schemas.microsoft.com/office/drawing/2015/9/8/chartex" xmlns:cx2="http://schemas.microsoft.com/office/drawing/2015/10/21/chartex" xmlns:cx3="http://schemas.microsoft.com/office/drawing/2016/5/9/chartex" xmlns:cx4="http://schemas.microsoft.com/office/drawing/2016/5/10/chartex" xmlns:cx5="http://schemas.microsoft.com/office/drawing/2016/5/11/chartex" xmlns:cx6="http://schemas.microsoft.com/office/drawing/2016/5/12/chartex" xmlns:cx7="http://schemas.microsoft.com/office/drawing/2016/5/13/chartex" xmlns:cx8="http://schemas.microsoft.com/office/drawing/2016/5/14/chartex" xmlns:mc="http://schemas.openxmlformats.org/markup-compatibility/2006" xmlns:aink="http://schemas.microsoft.com/office/drawing/2016/ink" xmlns:am3d="http://schemas.microsoft.com/office/drawing/2017/model3d" xmlns:o="urn:schemas-microsoft-com:office:office" xmlns:r="http://schemas.openxmlformats.org/officeDocument/2006/relationships" xmlns:m="http://schemas.openxmlformats.org/officeDocument/2006/math" xmlns:v="urn:schemas-microsoft-com:vml" xmlns:wp14="http://schemas.microsoft.com/office/word/2010/wordprocessingDrawing" xmlns:wp="http://schemas.openxmlformats.org/drawingml/2006/wordprocessingDrawing" xmlns:w10="urn:schemas-microsoft-com:office:word" xmlns:w="http://schemas.openxmlformats.org/wordprocessingml/2006/main" xmlns:w14="http://schemas.microsoft.com/office/word/2010/wordml" xmlns:w15="http://schemas.microsoft.com/office/word/2012/wordml" xmlns:w16cid="http://schemas.microsoft.com/office/word/2016/wordml/cid" xmlns:w16se="http://schemas.microsoft.com/office/word/2015/wordml/symex" xmlns:wpg="http://schemas.microsoft.com/office/word/2010/wordprocessingGroup" xmlns:wpi="http://schemas.microsoft.com/office/word/2010/wordprocessingInk" xmlns:wne="http://schemas.microsoft.com/office/word/2006/wordml" xmlns:wps="http://schemas.microsoft.com/office/word/2010/wordprocessingShape" mc:Ignorable="w14 w15 w16se w16cid wp14">
+<w:numbering xmlns:wpc="http://schemas.microsoft.com/office/word/2010/wordprocessingCanvas" xmlns:cx="http://schemas.microsoft.com/office/drawing/2014/chartex" xmlns:cx1="http://schemas.microsoft.com/office/drawing/2015/9/8/chartex" xmlns:cx2="http://schemas.microsoft.com/office/drawing/2015/10/21/chartex" xmlns:cx3="http://schemas.microsoft.com/office/drawing/2016/5/9/chartex" xmlns:cx4="http://schemas.microsoft.com/office/drawing/2016/5/10/chartex" xmlns:cx5="http://schemas.microsoft.com/office/drawing/2016/5/11/chartex" xmlns:cx6="http://schemas.microsoft.com/office/drawing/2016/5/12/chartex" xmlns:cx7="http://schemas.microsoft.com/office/drawing/2016/5/13/chartex" xmlns:cx8="http://schemas.microsoft.com/office/drawing/2016/5/14/chartex" xmlns:mc="http://schemas.openxmlformats.org/markup-compatibility/2006" xmlns:aink="http://schemas.microsoft.com/office/drawing/2016/ink" xmlns:am3d="http://schemas.microsoft.com/office/drawing/2017/model3d" xmlns:o="urn:schemas-microsoft-com:office:office" xmlns:r="http://schemas.openxmlformats.org/officeDocument/2006/relationships" xmlns:m="http://schemas.openxmlformats.org/officeDocument/2006/math" xmlns:v="urn:schemas-microsoft-com:vml" xmlns:wp14="http://schemas.microsoft.com/office/word/2010/wordprocessingDrawing" xmlns:wp="http://schemas.openxmlformats.org/drawingml/2006/wordprocessingDrawing" xmlns:w10="urn:schemas-microsoft-com:office:word" xmlns:w="http://schemas.openxmlformats.org/wordprocessingml/2006/main" xmlns:w14="http://schemas.microsoft.com/office/word/2010/wordml" xmlns:w15="http://schemas.microsoft.com/office/word/2012/wordml" xmlns:w16cex="http://schemas.microsoft.com/office/word/2018/wordml/cex" xmlns:w16cid="http://schemas.microsoft.com/office/word/2016/wordml/cid" xmlns:w16="http://schemas.microsoft.com/office/word/2018/wordml" xmlns:w16se="http://schemas.microsoft.com/office/word/2015/wordml/symex" xmlns:wpg="http://schemas.microsoft.com/office/word/2010/wordprocessingGroup" xmlns:wpi="http://schemas.microsoft.com/office/word/2010/wordprocessingInk" xmlns:wne="http://schemas.microsoft.com/office/word/2006/wordml" xmlns:wps="http://schemas.microsoft.com/office/word/2010/wordprocessingShape" mc:Ignorable="w14 w15 w16se w16cid w16 w16cex wp14">
   <w:abstractNum w:abstractNumId="0" w15:restartNumberingAfterBreak="0">
     <w:nsid w:val="0EE35A38"/>
     <w:multiLevelType w:val="hybridMultilevel"/>
@@ -1788,7 +1751,7 @@
 </file>
 
 <file path=word/styles.xml><?xml version="1.0" encoding="utf-8"?>
-<w:styles xmlns:mc="http://schemas.openxmlformats.org/markup-compatibility/2006" xmlns:r="http://schemas.openxmlformats.org/officeDocument/2006/relationships" xmlns:w="http://schemas.openxmlformats.org/wordprocessingml/2006/main" xmlns:w14="http://schemas.microsoft.com/office/word/2010/wordml" xmlns:w15="http://schemas.microsoft.com/office/word/2012/wordml" xmlns:w16cid="http://schemas.microsoft.com/office/word/2016/wordml/cid" xmlns:w16se="http://schemas.microsoft.com/office/word/2015/wordml/symex" mc:Ignorable="w14 w15 w16se w16cid">
+<w:styles xmlns:mc="http://schemas.openxmlformats.org/markup-compatibility/2006" xmlns:r="http://schemas.openxmlformats.org/officeDocument/2006/relationships" xmlns:w="http://schemas.openxmlformats.org/wordprocessingml/2006/main" xmlns:w14="http://schemas.microsoft.com/office/word/2010/wordml" xmlns:w15="http://schemas.microsoft.com/office/word/2012/wordml" xmlns:w16cex="http://schemas.microsoft.com/office/word/2018/wordml/cex" xmlns:w16cid="http://schemas.microsoft.com/office/word/2016/wordml/cid" xmlns:w16="http://schemas.microsoft.com/office/word/2018/wordml" xmlns:w16se="http://schemas.microsoft.com/office/word/2015/wordml/symex" mc:Ignorable="w14 w15 w16se w16cid w16 w16cex">
   <w:docDefaults>
     <w:rPrDefault>
       <w:rPr>

</xml_diff>

<commit_message>
updated server setup doc
</commit_message>
<xml_diff>
--- a/Dalton_Gray-Missions/Application_Programming_Interface(API)/Server Setup.docx
+++ b/Dalton_Gray-Missions/Application_Programming_Interface(API)/Server Setup.docx
@@ -37,8 +37,24 @@
         <w:t xml:space="preserve"> be a little different depending on the hardware and software setup of the server</w:t>
       </w:r>
       <w:r>
-        <w:t>. I am using Ubuntu 16.04 running on Google cloud platform.</w:t>
-      </w:r>
+        <w:t>. I am</w:t>
+      </w:r>
+      <w:r>
+        <w:t xml:space="preserve"> </w:t>
+      </w:r>
+      <w:proofErr w:type="gramStart"/>
+      <w:r>
+        <w:t>have</w:t>
+      </w:r>
+      <w:proofErr w:type="gramEnd"/>
+      <w:r>
+        <w:t xml:space="preserve"> tested and got this working on both windows 10 and Ubuntu 16.04.</w:t>
+      </w:r>
+    </w:p>
+    <w:p>
+      <w:pPr>
+        <w:spacing w:after="0"/>
+      </w:pPr>
     </w:p>
     <w:p>
       <w:pPr>
@@ -46,14 +62,245 @@
         <w:rPr>
           <w:b/>
           <w:bCs/>
+          <w:sz w:val="24"/>
+          <w:szCs w:val="24"/>
         </w:rPr>
       </w:pPr>
       <w:r>
         <w:rPr>
           <w:b/>
           <w:bCs/>
+          <w:sz w:val="24"/>
+          <w:szCs w:val="24"/>
+        </w:rPr>
+        <w:t xml:space="preserve">Creating an environment using </w:t>
+      </w:r>
+      <w:proofErr w:type="spellStart"/>
+      <w:r>
+        <w:rPr>
+          <w:b/>
+          <w:bCs/>
+          <w:sz w:val="24"/>
+          <w:szCs w:val="24"/>
+        </w:rPr>
+        <w:t>environment.yml</w:t>
+      </w:r>
+      <w:proofErr w:type="spellEnd"/>
+      <w:r>
+        <w:rPr>
+          <w:b/>
+          <w:bCs/>
+          <w:sz w:val="24"/>
+          <w:szCs w:val="24"/>
+        </w:rPr>
+        <w:t xml:space="preserve"> file</w:t>
+      </w:r>
+    </w:p>
+    <w:p>
+      <w:pPr>
+        <w:spacing w:after="0"/>
+      </w:pPr>
+      <w:r>
+        <w:t xml:space="preserve">In order to make this project easier to replicate I have included a file named environment. </w:t>
+      </w:r>
+      <w:proofErr w:type="spellStart"/>
+      <w:r>
+        <w:t>yml</w:t>
+      </w:r>
+      <w:proofErr w:type="spellEnd"/>
+      <w:r>
+        <w:t xml:space="preserve"> which you can use to quickly install all of the packages I used in this project. </w:t>
+      </w:r>
+    </w:p>
+    <w:p>
+      <w:pPr>
+        <w:spacing w:after="0"/>
+      </w:pPr>
+    </w:p>
+    <w:p>
+      <w:pPr>
+        <w:spacing w:after="0"/>
+      </w:pPr>
+      <w:r>
+        <w:t xml:space="preserve">1. Open terminal and move to the </w:t>
+      </w:r>
+      <w:proofErr w:type="spellStart"/>
+      <w:r>
+        <w:rPr>
+          <w:b/>
+          <w:bCs/>
+        </w:rPr>
+        <w:t>environment</w:t>
+      </w:r>
+      <w:r>
+        <w:t>.yml</w:t>
+      </w:r>
+      <w:proofErr w:type="spellEnd"/>
+      <w:r>
+        <w:t xml:space="preserve"> file.</w:t>
+      </w:r>
+    </w:p>
+    <w:p>
+      <w:pPr>
+        <w:pStyle w:val="ListParagraph"/>
+        <w:spacing w:after="0"/>
+      </w:pPr>
+    </w:p>
+    <w:p>
+      <w:pPr>
+        <w:spacing w:after="0"/>
+      </w:pPr>
+      <w:r>
+        <w:t>2. Then create a virtual environment by typing the below command:</w:t>
+      </w:r>
+    </w:p>
+    <w:p>
+      <w:pPr>
+        <w:spacing w:after="0"/>
+      </w:pPr>
+      <w:proofErr w:type="spellStart"/>
+      <w:r>
+        <w:rPr>
+          <w:highlight w:val="lightGray"/>
+        </w:rPr>
+        <w:t>conda</w:t>
+      </w:r>
+      <w:proofErr w:type="spellEnd"/>
+      <w:r>
+        <w:rPr>
+          <w:highlight w:val="lightGray"/>
+        </w:rPr>
+        <w:t xml:space="preserve"> env create -f </w:t>
+      </w:r>
+      <w:proofErr w:type="spellStart"/>
+      <w:r>
+        <w:rPr>
+          <w:b/>
+          <w:bCs/>
+        </w:rPr>
+        <w:t>environment</w:t>
+      </w:r>
+      <w:r>
+        <w:rPr>
+          <w:highlight w:val="lightGray"/>
+        </w:rPr>
+        <w:t>.yml</w:t>
+      </w:r>
+      <w:proofErr w:type="spellEnd"/>
+    </w:p>
+    <w:p>
+      <w:pPr>
+        <w:spacing w:after="0"/>
+      </w:pPr>
+      <w:proofErr w:type="gramStart"/>
+      <w:r>
+        <w:t>( Note</w:t>
+      </w:r>
+      <w:proofErr w:type="gramEnd"/>
+      <w:r>
+        <w:t xml:space="preserve"> : “</w:t>
+      </w:r>
+      <w:proofErr w:type="spellStart"/>
+      <w:r>
+        <w:t>kerasflaskapi</w:t>
+      </w:r>
+      <w:proofErr w:type="spellEnd"/>
+      <w:r>
+        <w:t>” is the name of the virtual environment.)</w:t>
+      </w:r>
+    </w:p>
+    <w:p>
+      <w:pPr>
+        <w:pStyle w:val="ListParagraph"/>
+        <w:spacing w:after="0"/>
+      </w:pPr>
+    </w:p>
+    <w:p>
+      <w:pPr>
+        <w:spacing w:after="0"/>
+      </w:pPr>
+      <w:r>
+        <w:t>3. Activate virtual environment by typing the below command in terminal:</w:t>
+      </w:r>
+    </w:p>
+    <w:p>
+      <w:pPr>
+        <w:spacing w:after="0"/>
+      </w:pPr>
+      <w:proofErr w:type="spellStart"/>
+      <w:r>
+        <w:rPr>
+          <w:highlight w:val="lightGray"/>
+        </w:rPr>
+        <w:t>conda</w:t>
+      </w:r>
+      <w:proofErr w:type="spellEnd"/>
+      <w:r>
+        <w:rPr>
+          <w:highlight w:val="lightGray"/>
+        </w:rPr>
+        <w:t xml:space="preserve"> activate </w:t>
+      </w:r>
+      <w:proofErr w:type="spellStart"/>
+      <w:r>
+        <w:rPr>
+          <w:highlight w:val="lightGray"/>
+        </w:rPr>
+        <w:t>kerasflaskapi</w:t>
+      </w:r>
+      <w:proofErr w:type="spellEnd"/>
+      <w:r>
+        <w:rPr>
+          <w:highlight w:val="lightGray"/>
+        </w:rPr>
+        <w:t xml:space="preserve"> (All the dependencies will be installed)</w:t>
+      </w:r>
+    </w:p>
+    <w:p>
+      <w:pPr>
+        <w:spacing w:after="0"/>
+      </w:pPr>
+    </w:p>
+    <w:p>
+      <w:pPr>
+        <w:spacing w:after="0"/>
+      </w:pPr>
+      <w:r>
+        <w:t>This will create an environment with all of the same packages and package versions that I used.</w:t>
+      </w:r>
+    </w:p>
+    <w:p>
+      <w:pPr>
+        <w:spacing w:after="0"/>
+      </w:pPr>
+    </w:p>
+    <w:p>
+      <w:pPr>
+        <w:spacing w:after="0"/>
+        <w:rPr>
+          <w:b/>
+          <w:bCs/>
+          <w:sz w:val="24"/>
+          <w:szCs w:val="24"/>
+        </w:rPr>
+      </w:pPr>
+      <w:r>
+        <w:rPr>
+          <w:b/>
+          <w:bCs/>
+          <w:sz w:val="24"/>
+          <w:szCs w:val="24"/>
         </w:rPr>
         <w:t>Initial Setup</w:t>
+      </w:r>
+      <w:r>
+        <w:rPr>
+          <w:b/>
+          <w:bCs/>
+          <w:sz w:val="24"/>
+          <w:szCs w:val="24"/>
+        </w:rPr>
+        <w:t xml:space="preserve"> (How I got to the stage where I could do the above)</w:t>
       </w:r>
     </w:p>
     <w:p>
@@ -359,7 +606,15 @@
         <w:ind w:left="720"/>
       </w:pPr>
       <w:r>
-        <w:t>(Currently, if we try to use conda we will get a “command not found error)</w:t>
+        <w:t xml:space="preserve">(Currently, if we try to use </w:t>
+      </w:r>
+      <w:proofErr w:type="spellStart"/>
+      <w:r>
+        <w:t>conda</w:t>
+      </w:r>
+      <w:proofErr w:type="spellEnd"/>
+      <w:r>
+        <w:t xml:space="preserve"> we will get a “command not found error)</w:t>
       </w:r>
     </w:p>
     <w:p>
@@ -432,10 +687,10 @@
           <w:noProof/>
         </w:rPr>
         <w:drawing>
-          <wp:inline distT="0" distB="0" distL="0" distR="0" wp14:anchorId="36C953F7" wp14:editId="64A6EAA4">
-            <wp:extent cx="3238500" cy="266700"/>
-            <wp:effectExtent l="0" t="0" r="0" b="0"/>
-            <wp:docPr id="10" name="Picture 10"/>
+          <wp:inline distT="0" distB="0" distL="0" distR="0" wp14:anchorId="7FA1F592" wp14:editId="0356D6C8">
+            <wp:extent cx="3743325" cy="314325"/>
+            <wp:effectExtent l="0" t="0" r="9525" b="9525"/>
+            <wp:docPr id="5" name="Picture 5"/>
             <wp:cNvGraphicFramePr>
               <a:graphicFrameLocks xmlns:a="http://schemas.openxmlformats.org/drawingml/2006/main" noChangeAspect="1"/>
             </wp:cNvGraphicFramePr>
@@ -455,7 +710,7 @@
                   <pic:spPr>
                     <a:xfrm>
                       <a:off x="0" y="0"/>
-                      <a:ext cx="3238500" cy="266700"/>
+                      <a:ext cx="3743325" cy="314325"/>
                     </a:xfrm>
                     <a:prstGeom prst="rect">
                       <a:avLst/>
@@ -476,272 +731,9 @@
     </w:p>
     <w:p>
       <w:pPr>
-        <w:spacing w:after="0"/>
-        <w:rPr>
-          <w:b/>
-          <w:bCs/>
-        </w:rPr>
-      </w:pPr>
-      <w:r>
-        <w:rPr>
-          <w:b/>
-          <w:bCs/>
-        </w:rPr>
-        <w:t>Creating Environment </w:t>
-      </w:r>
-      <w:r>
-        <w:rPr>
-          <w:b/>
-          <w:bCs/>
-        </w:rPr>
-        <w:t>using environment.yml file</w:t>
-      </w:r>
-    </w:p>
-    <w:p>
-      <w:pPr>
-        <w:spacing w:after="0"/>
-      </w:pPr>
-      <w:r>
-        <w:t xml:space="preserve">In order to make this project easier to replicate I have included a file named environment. yml which you can use to quickly install all of the packages I used in this project. </w:t>
-      </w:r>
-      <w:r>
-        <w:t>(If you are using an operating systems other than Ubuntu you might get an error)</w:t>
-      </w:r>
-    </w:p>
-    <w:p>
-      <w:pPr>
         <w:pStyle w:val="ListParagraph"/>
-        <w:numPr>
-          <w:ilvl w:val="0"/>
-          <w:numId w:val="9"/>
-        </w:numPr>
-        <w:spacing w:after="0"/>
-      </w:pPr>
-      <w:r>
-        <w:rPr>
-          <w:noProof/>
-        </w:rPr>
-        <w:drawing>
-          <wp:inline distT="0" distB="0" distL="0" distR="0" wp14:anchorId="4D27FB60" wp14:editId="11E3826C">
-            <wp:extent cx="4743450" cy="238125"/>
-            <wp:effectExtent l="0" t="0" r="0" b="9525"/>
-            <wp:docPr id="9" name="Picture 9"/>
-            <wp:cNvGraphicFramePr>
-              <a:graphicFrameLocks xmlns:a="http://schemas.openxmlformats.org/drawingml/2006/main" noChangeAspect="1"/>
-            </wp:cNvGraphicFramePr>
-            <a:graphic xmlns:a="http://schemas.openxmlformats.org/drawingml/2006/main">
-              <a:graphicData uri="http://schemas.openxmlformats.org/drawingml/2006/picture">
-                <pic:pic xmlns:pic="http://schemas.openxmlformats.org/drawingml/2006/picture">
-                  <pic:nvPicPr>
-                    <pic:cNvPr id="1" name=""/>
-                    <pic:cNvPicPr/>
-                  </pic:nvPicPr>
-                  <pic:blipFill>
-                    <a:blip r:embed="rId11"/>
-                    <a:stretch>
-                      <a:fillRect/>
-                    </a:stretch>
-                  </pic:blipFill>
-                  <pic:spPr>
-                    <a:xfrm>
-                      <a:off x="0" y="0"/>
-                      <a:ext cx="4743450" cy="238125"/>
-                    </a:xfrm>
-                    <a:prstGeom prst="rect">
-                      <a:avLst/>
-                    </a:prstGeom>
-                  </pic:spPr>
-                </pic:pic>
-              </a:graphicData>
-            </a:graphic>
-          </wp:inline>
-        </w:drawing>
-      </w:r>
-    </w:p>
-    <w:p>
-      <w:pPr>
-        <w:pStyle w:val="ListParagraph"/>
-        <w:spacing w:after="0"/>
-      </w:pPr>
-      <w:r>
-        <w:t>This will create an environment with all of the same packages and package versions that I used.</w:t>
-      </w:r>
-    </w:p>
-    <w:p>
-      <w:pPr>
-        <w:pStyle w:val="ListParagraph"/>
-        <w:spacing w:after="0"/>
-      </w:pPr>
-    </w:p>
-    <w:p>
-      <w:pPr>
-        <w:pStyle w:val="ListParagraph"/>
-        <w:spacing w:after="0"/>
-      </w:pPr>
-    </w:p>
-    <w:p>
-      <w:pPr>
-        <w:spacing w:after="0"/>
-        <w:rPr>
-          <w:b/>
-          <w:bCs/>
-        </w:rPr>
-      </w:pPr>
-      <w:r>
-        <w:rPr>
-          <w:b/>
-          <w:bCs/>
-        </w:rPr>
-        <w:t>Creating Environment </w:t>
-      </w:r>
-      <w:r>
-        <w:rPr>
-          <w:b/>
-          <w:bCs/>
-        </w:rPr>
-        <w:t>manually</w:t>
-      </w:r>
-    </w:p>
-    <w:p>
-      <w:pPr>
-        <w:pStyle w:val="ListParagraph"/>
-        <w:numPr>
-          <w:ilvl w:val="0"/>
-          <w:numId w:val="7"/>
-        </w:numPr>
-        <w:spacing w:after="0"/>
-      </w:pPr>
-      <w:r>
-        <w:rPr>
-          <w:noProof/>
-        </w:rPr>
-        <w:drawing>
-          <wp:inline distT="0" distB="0" distL="0" distR="0" wp14:anchorId="6942C005" wp14:editId="40CD5ED3">
-            <wp:extent cx="4800600" cy="152400"/>
-            <wp:effectExtent l="0" t="0" r="0" b="0"/>
-            <wp:docPr id="4" name="Picture 4"/>
-            <wp:cNvGraphicFramePr>
-              <a:graphicFrameLocks xmlns:a="http://schemas.openxmlformats.org/drawingml/2006/main" noChangeAspect="1"/>
-            </wp:cNvGraphicFramePr>
-            <a:graphic xmlns:a="http://schemas.openxmlformats.org/drawingml/2006/main">
-              <a:graphicData uri="http://schemas.openxmlformats.org/drawingml/2006/picture">
-                <pic:pic xmlns:pic="http://schemas.openxmlformats.org/drawingml/2006/picture">
-                  <pic:nvPicPr>
-                    <pic:cNvPr id="1" name=""/>
-                    <pic:cNvPicPr/>
-                  </pic:nvPicPr>
-                  <pic:blipFill>
-                    <a:blip r:embed="rId12"/>
-                    <a:stretch>
-                      <a:fillRect/>
-                    </a:stretch>
-                  </pic:blipFill>
-                  <pic:spPr>
-                    <a:xfrm>
-                      <a:off x="0" y="0"/>
-                      <a:ext cx="4800600" cy="152400"/>
-                    </a:xfrm>
-                    <a:prstGeom prst="rect">
-                      <a:avLst/>
-                    </a:prstGeom>
-                  </pic:spPr>
-                </pic:pic>
-              </a:graphicData>
-            </a:graphic>
-          </wp:inline>
-        </w:drawing>
-      </w:r>
-    </w:p>
-    <w:p>
-      <w:pPr>
-        <w:spacing w:after="0"/>
-        <w:ind w:left="720"/>
-      </w:pPr>
-      <w:r>
-        <w:t>This will create an environment named ‘api_env’ which uses python version 3.7.4</w:t>
-      </w:r>
-    </w:p>
-    <w:p>
-      <w:pPr>
-        <w:pStyle w:val="ListParagraph"/>
-        <w:numPr>
-          <w:ilvl w:val="0"/>
-          <w:numId w:val="7"/>
-        </w:numPr>
-        <w:spacing w:after="0"/>
-      </w:pPr>
-      <w:r>
-        <w:rPr>
-          <w:noProof/>
-        </w:rPr>
-        <w:drawing>
-          <wp:inline distT="0" distB="0" distL="0" distR="0" wp14:anchorId="21BBAAC8" wp14:editId="3793843D">
-            <wp:extent cx="3676650" cy="152400"/>
-            <wp:effectExtent l="0" t="0" r="0" b="0"/>
-            <wp:docPr id="7" name="Picture 7"/>
-            <wp:cNvGraphicFramePr>
-              <a:graphicFrameLocks xmlns:a="http://schemas.openxmlformats.org/drawingml/2006/main" noChangeAspect="1"/>
-            </wp:cNvGraphicFramePr>
-            <a:graphic xmlns:a="http://schemas.openxmlformats.org/drawingml/2006/main">
-              <a:graphicData uri="http://schemas.openxmlformats.org/drawingml/2006/picture">
-                <pic:pic xmlns:pic="http://schemas.openxmlformats.org/drawingml/2006/picture">
-                  <pic:nvPicPr>
-                    <pic:cNvPr id="1" name=""/>
-                    <pic:cNvPicPr/>
-                  </pic:nvPicPr>
-                  <pic:blipFill>
-                    <a:blip r:embed="rId13"/>
-                    <a:stretch>
-                      <a:fillRect/>
-                    </a:stretch>
-                  </pic:blipFill>
-                  <pic:spPr>
-                    <a:xfrm>
-                      <a:off x="0" y="0"/>
-                      <a:ext cx="3676650" cy="152400"/>
-                    </a:xfrm>
-                    <a:prstGeom prst="rect">
-                      <a:avLst/>
-                    </a:prstGeom>
-                  </pic:spPr>
-                </pic:pic>
-              </a:graphicData>
-            </a:graphic>
-          </wp:inline>
-        </w:drawing>
-      </w:r>
-    </w:p>
-    <w:p>
-      <w:pPr>
-        <w:spacing w:after="0"/>
-        <w:ind w:left="720"/>
-      </w:pPr>
-      <w:r>
-        <w:t>We are now inside of the newly created environment</w:t>
-      </w:r>
-    </w:p>
-    <w:p>
-      <w:pPr>
-        <w:pStyle w:val="ListParagraph"/>
-        <w:numPr>
-          <w:ilvl w:val="0"/>
-          <w:numId w:val="7"/>
-        </w:numPr>
-        <w:spacing w:after="0"/>
-        <w:rPr>
-          <w:color w:val="FFFFFF" w:themeColor="background1"/>
-        </w:rPr>
-      </w:pPr>
-      <w:r>
-        <w:t xml:space="preserve">I then installed all needed packages using </w:t>
-      </w:r>
-      <w:r>
-        <w:rPr>
-          <w:color w:val="FFFFFF" w:themeColor="background1"/>
-          <w:highlight w:val="black"/>
-        </w:rPr>
-        <w:t>conda install package name</w:t>
-      </w:r>
+        <w:spacing w:after="0"/>
+      </w:pPr>
     </w:p>
     <w:p>
       <w:pPr>

</xml_diff>

<commit_message>
server setup doc edit
</commit_message>
<xml_diff>
--- a/Dalton_Gray-Missions/Application_Programming_Interface(API)/Server Setup.docx
+++ b/Dalton_Gray-Missions/Application_Programming_Interface(API)/Server Setup.docx
@@ -40,15 +40,28 @@
         <w:t>. I am</w:t>
       </w:r>
       <w:r>
-        <w:t xml:space="preserve"> </w:t>
-      </w:r>
-      <w:proofErr w:type="gramStart"/>
-      <w:r>
-        <w:t>have</w:t>
-      </w:r>
-      <w:proofErr w:type="gramEnd"/>
-      <w:r>
-        <w:t xml:space="preserve"> tested and got this working on both windows 10 and Ubuntu 16.04.</w:t>
+        <w:t xml:space="preserve"> have tested and got this working on both windows 10 and Ubuntu 16.04.</w:t>
+      </w:r>
+    </w:p>
+    <w:p>
+      <w:pPr>
+        <w:spacing w:after="0"/>
+      </w:pPr>
+    </w:p>
+    <w:p>
+      <w:pPr>
+        <w:spacing w:after="0"/>
+      </w:pPr>
+      <w:r>
+        <w:t xml:space="preserve">In order to make this project easier to replicate I have included a file named environment. </w:t>
+      </w:r>
+      <w:proofErr w:type="spellStart"/>
+      <w:r>
+        <w:t>yml</w:t>
+      </w:r>
+      <w:proofErr w:type="spellEnd"/>
+      <w:r>
+        <w:t xml:space="preserve"> which you can use to quickly install all of the packages I used in this project. </w:t>
       </w:r>
     </w:p>
     <w:p>
@@ -101,27 +114,6 @@
         <w:spacing w:after="0"/>
       </w:pPr>
       <w:r>
-        <w:t xml:space="preserve">In order to make this project easier to replicate I have included a file named environment. </w:t>
-      </w:r>
-      <w:proofErr w:type="spellStart"/>
-      <w:r>
-        <w:t>yml</w:t>
-      </w:r>
-      <w:proofErr w:type="spellEnd"/>
-      <w:r>
-        <w:t xml:space="preserve"> which you can use to quickly install all of the packages I used in this project. </w:t>
-      </w:r>
-    </w:p>
-    <w:p>
-      <w:pPr>
-        <w:spacing w:after="0"/>
-      </w:pPr>
-    </w:p>
-    <w:p>
-      <w:pPr>
-        <w:spacing w:after="0"/>
-      </w:pPr>
-      <w:r>
         <w:t xml:space="preserve">1. Open terminal and move to the </w:t>
       </w:r>
       <w:proofErr w:type="spellStart"/>
@@ -192,13 +184,8 @@
       <w:pPr>
         <w:spacing w:after="0"/>
       </w:pPr>
-      <w:proofErr w:type="gramStart"/>
-      <w:r>
-        <w:t>( Note</w:t>
-      </w:r>
-      <w:proofErr w:type="gramEnd"/>
-      <w:r>
-        <w:t xml:space="preserve"> : “</w:t>
+      <w:r>
+        <w:t>( Note : “</w:t>
       </w:r>
       <w:proofErr w:type="spellStart"/>
       <w:r>

</xml_diff>